<commit_message>
Submit latihan dan soal eksplorasi #4
</commit_message>
<xml_diff>
--- a/04_Testing-Documentation/Praktikum/Test web sepulsa.docx
+++ b/04_Testing-Documentation/Praktikum/Test web sepulsa.docx
@@ -3,15 +3,50 @@
 <w:document xmlns:wpc="http://schemas.microsoft.com/office/word/2010/wordprocessingCanvas" xmlns:cx="http://schemas.microsoft.com/office/drawing/2014/chartex" xmlns:cx1="http://schemas.microsoft.com/office/drawing/2015/9/8/chartex" xmlns:cx2="http://schemas.microsoft.com/office/drawing/2015/10/21/chartex" xmlns:cx3="http://schemas.microsoft.com/office/drawing/2016/5/9/chartex" xmlns:cx4="http://schemas.microsoft.com/office/drawing/2016/5/10/chartex" xmlns:cx5="http://schemas.microsoft.com/office/drawing/2016/5/11/chartex" xmlns:cx6="http://schemas.microsoft.com/office/drawing/2016/5/12/chartex" xmlns:cx7="http://schemas.microsoft.com/office/drawing/2016/5/13/chartex" xmlns:cx8="http://schemas.microsoft.com/office/drawing/2016/5/14/chartex" xmlns:mc="http://schemas.openxmlformats.org/markup-compatibility/2006" xmlns:aink="http://schemas.microsoft.com/office/drawing/2016/ink" xmlns:am3d="http://schemas.microsoft.com/office/drawing/2017/model3d" xmlns:o="urn:schemas-microsoft-com:office:office" xmlns:oel="http://schemas.microsoft.com/office/2019/extlst" xmlns:r="http://schemas.openxmlformats.org/officeDocument/2006/relationships" xmlns:m="http://schemas.openxmlformats.org/officeDocument/2006/math" xmlns:v="urn:schemas-microsoft-com:vml" xmlns:wp14="http://schemas.microsoft.com/office/word/2010/wordprocessingDrawing" xmlns:wp="http://schemas.openxmlformats.org/drawingml/2006/wordprocessingDrawing" xmlns:w10="urn:schemas-microsoft-com:office:word" xmlns:w="http://schemas.openxmlformats.org/wordprocessingml/2006/main" xmlns:w14="http://schemas.microsoft.com/office/word/2010/wordml" xmlns:w15="http://schemas.microsoft.com/office/word/2012/wordml" xmlns:w16cex="http://schemas.microsoft.com/office/word/2018/wordml/cex" xmlns:w16cid="http://schemas.microsoft.com/office/word/2016/wordml/cid" xmlns:w16="http://schemas.microsoft.com/office/word/2018/wordml" xmlns:w16sdtdh="http://schemas.microsoft.com/office/word/2020/wordml/sdtdatahash" xmlns:w16se="http://schemas.microsoft.com/office/word/2015/wordml/symex" xmlns:wpg="http://schemas.microsoft.com/office/word/2010/wordprocessingGroup" xmlns:wpi="http://schemas.microsoft.com/office/word/2010/wordprocessingInk" xmlns:wne="http://schemas.microsoft.com/office/word/2006/wordml" xmlns:wps="http://schemas.microsoft.com/office/word/2010/wordprocessingShape" mc:Ignorable="w14 w15 w16se w16cid w16 w16cex w16sdtdh wp14">
   <w:body>
     <w:p>
-      <w:r>
-        <w:t>Web</w:t>
-      </w:r>
-      <w:r>
+      <w:pPr>
+        <w:jc w:val="center"/>
+        <w:rPr>
+          <w:rFonts w:ascii="Times New Roman" w:hAnsi="Times New Roman" w:cs="Times New Roman"/>
+          <w:sz w:val="28"/>
+          <w:szCs w:val="28"/>
+        </w:rPr>
+      </w:pPr>
+      <w:r>
+        <w:rPr>
+          <w:rFonts w:ascii="Times New Roman" w:hAnsi="Times New Roman" w:cs="Times New Roman"/>
+          <w:sz w:val="28"/>
+          <w:szCs w:val="28"/>
+        </w:rPr>
+        <w:t xml:space="preserve">Hasil Uji Platform </w:t>
+      </w:r>
+      <w:r>
+        <w:rPr>
+          <w:rFonts w:ascii="Times New Roman" w:hAnsi="Times New Roman" w:cs="Times New Roman"/>
+          <w:sz w:val="28"/>
+          <w:szCs w:val="28"/>
+        </w:rPr>
+        <w:t>Desktop</w:t>
+      </w:r>
+    </w:p>
+    <w:p>
+      <w:pPr>
+        <w:rPr>
+          <w:rFonts w:ascii="Times New Roman" w:hAnsi="Times New Roman" w:cs="Times New Roman"/>
+          <w:sz w:val="24"/>
+          <w:szCs w:val="24"/>
+        </w:rPr>
+      </w:pPr>
+      <w:r>
+        <w:rPr>
+          <w:rFonts w:ascii="Times New Roman" w:hAnsi="Times New Roman" w:cs="Times New Roman"/>
+          <w:sz w:val="24"/>
+          <w:szCs w:val="24"/>
+        </w:rPr>
         <w:drawing>
-          <wp:inline distT="0" distB="0" distL="0" distR="0" wp14:anchorId="539BB907" wp14:editId="11EF98A6">
-            <wp:extent cx="5731510" cy="1511300"/>
-            <wp:effectExtent l="0" t="0" r="2540" b="0"/>
-            <wp:docPr id="841567874" name="Picture 1"/>
+          <wp:inline distT="0" distB="0" distL="0" distR="0" wp14:anchorId="66DA0B7A" wp14:editId="55F73577">
+            <wp:extent cx="5029902" cy="1352739"/>
+            <wp:effectExtent l="0" t="0" r="0" b="0"/>
+            <wp:docPr id="443402833" name="Picture 1"/>
             <wp:cNvGraphicFramePr>
               <a:graphicFrameLocks xmlns:a="http://schemas.openxmlformats.org/drawingml/2006/main" noChangeAspect="1"/>
             </wp:cNvGraphicFramePr>
@@ -19,7 +54,7 @@
               <a:graphicData uri="http://schemas.openxmlformats.org/drawingml/2006/picture">
                 <pic:pic xmlns:pic="http://schemas.openxmlformats.org/drawingml/2006/picture">
                   <pic:nvPicPr>
-                    <pic:cNvPr id="841567874" name=""/>
+                    <pic:cNvPr id="443402833" name=""/>
                     <pic:cNvPicPr/>
                   </pic:nvPicPr>
                   <pic:blipFill>
@@ -31,7 +66,7 @@
                   <pic:spPr>
                     <a:xfrm>
                       <a:off x="0" y="0"/>
-                      <a:ext cx="5731510" cy="1511300"/>
+                      <a:ext cx="5029902" cy="1352739"/>
                     </a:xfrm>
                     <a:prstGeom prst="rect">
                       <a:avLst/>
@@ -45,17 +80,42 @@
       </w:r>
     </w:p>
     <w:p>
-      <w:r>
-        <w:t xml:space="preserve">Mobile </w:t>
-      </w:r>
-    </w:p>
-    <w:p>
-      <w:r>
+      <w:pPr>
+        <w:rPr>
+          <w:rFonts w:ascii="Times New Roman" w:hAnsi="Times New Roman" w:cs="Times New Roman"/>
+          <w:sz w:val="24"/>
+          <w:szCs w:val="24"/>
+        </w:rPr>
+      </w:pPr>
+      <w:r>
+        <w:rPr>
+          <w:rFonts w:ascii="Times New Roman" w:hAnsi="Times New Roman" w:cs="Times New Roman"/>
+          <w:sz w:val="24"/>
+          <w:szCs w:val="24"/>
+        </w:rPr>
+        <w:tab/>
+        <w:t>Performance</w:t>
+      </w:r>
+    </w:p>
+    <w:p>
+      <w:pPr>
+        <w:rPr>
+          <w:rFonts w:ascii="Times New Roman" w:hAnsi="Times New Roman" w:cs="Times New Roman"/>
+          <w:sz w:val="24"/>
+          <w:szCs w:val="24"/>
+        </w:rPr>
+      </w:pPr>
+      <w:r>
+        <w:rPr>
+          <w:rFonts w:ascii="Times New Roman" w:hAnsi="Times New Roman" w:cs="Times New Roman"/>
+          <w:sz w:val="24"/>
+          <w:szCs w:val="24"/>
+        </w:rPr>
         <w:drawing>
-          <wp:inline distT="0" distB="0" distL="0" distR="0" wp14:anchorId="5BBC9E2A" wp14:editId="06E899F3">
-            <wp:extent cx="5731510" cy="864235"/>
-            <wp:effectExtent l="0" t="0" r="2540" b="0"/>
-            <wp:docPr id="522503833" name="Picture 1" descr="A green circle with black text&#10;&#10;Description automatically generated"/>
+          <wp:inline distT="0" distB="0" distL="0" distR="0" wp14:anchorId="1E5A9362" wp14:editId="3223A8CB">
+            <wp:extent cx="5731510" cy="3028315"/>
+            <wp:effectExtent l="0" t="0" r="2540" b="635"/>
+            <wp:docPr id="2058166310" name="Picture 1"/>
             <wp:cNvGraphicFramePr>
               <a:graphicFrameLocks xmlns:a="http://schemas.openxmlformats.org/drawingml/2006/main" noChangeAspect="1"/>
             </wp:cNvGraphicFramePr>
@@ -63,7 +123,7 @@
               <a:graphicData uri="http://schemas.openxmlformats.org/drawingml/2006/picture">
                 <pic:pic xmlns:pic="http://schemas.openxmlformats.org/drawingml/2006/picture">
                   <pic:nvPicPr>
-                    <pic:cNvPr id="522503833" name="Picture 1" descr="A green circle with black text&#10;&#10;Description automatically generated"/>
+                    <pic:cNvPr id="2058166310" name=""/>
                     <pic:cNvPicPr/>
                   </pic:nvPicPr>
                   <pic:blipFill>
@@ -75,7 +135,1531 @@
                   <pic:spPr>
                     <a:xfrm>
                       <a:off x="0" y="0"/>
-                      <a:ext cx="5731510" cy="864235"/>
+                      <a:ext cx="5731510" cy="3028315"/>
+                    </a:xfrm>
+                    <a:prstGeom prst="rect">
+                      <a:avLst/>
+                    </a:prstGeom>
+                  </pic:spPr>
+                </pic:pic>
+              </a:graphicData>
+            </a:graphic>
+          </wp:inline>
+        </w:drawing>
+      </w:r>
+    </w:p>
+    <w:p>
+      <w:pPr>
+        <w:rPr>
+          <w:rFonts w:ascii="Times New Roman" w:hAnsi="Times New Roman" w:cs="Times New Roman"/>
+          <w:sz w:val="24"/>
+          <w:szCs w:val="24"/>
+        </w:rPr>
+      </w:pPr>
+      <w:r>
+        <w:rPr>
+          <w:rFonts w:ascii="Times New Roman" w:hAnsi="Times New Roman" w:cs="Times New Roman"/>
+          <w:sz w:val="24"/>
+          <w:szCs w:val="24"/>
+        </w:rPr>
+        <w:drawing>
+          <wp:inline distT="0" distB="0" distL="0" distR="0" wp14:anchorId="5C7419BB" wp14:editId="170366D3">
+            <wp:extent cx="5731510" cy="2230755"/>
+            <wp:effectExtent l="0" t="0" r="2540" b="0"/>
+            <wp:docPr id="1552398568" name="Picture 1"/>
+            <wp:cNvGraphicFramePr>
+              <a:graphicFrameLocks xmlns:a="http://schemas.openxmlformats.org/drawingml/2006/main" noChangeAspect="1"/>
+            </wp:cNvGraphicFramePr>
+            <a:graphic xmlns:a="http://schemas.openxmlformats.org/drawingml/2006/main">
+              <a:graphicData uri="http://schemas.openxmlformats.org/drawingml/2006/picture">
+                <pic:pic xmlns:pic="http://schemas.openxmlformats.org/drawingml/2006/picture">
+                  <pic:nvPicPr>
+                    <pic:cNvPr id="1552398568" name=""/>
+                    <pic:cNvPicPr/>
+                  </pic:nvPicPr>
+                  <pic:blipFill>
+                    <a:blip r:embed="rId6"/>
+                    <a:stretch>
+                      <a:fillRect/>
+                    </a:stretch>
+                  </pic:blipFill>
+                  <pic:spPr>
+                    <a:xfrm>
+                      <a:off x="0" y="0"/>
+                      <a:ext cx="5731510" cy="2230755"/>
+                    </a:xfrm>
+                    <a:prstGeom prst="rect">
+                      <a:avLst/>
+                    </a:prstGeom>
+                  </pic:spPr>
+                </pic:pic>
+              </a:graphicData>
+            </a:graphic>
+          </wp:inline>
+        </w:drawing>
+      </w:r>
+    </w:p>
+    <w:p>
+      <w:pPr>
+        <w:rPr>
+          <w:rFonts w:ascii="Times New Roman" w:hAnsi="Times New Roman" w:cs="Times New Roman"/>
+          <w:sz w:val="24"/>
+          <w:szCs w:val="24"/>
+        </w:rPr>
+      </w:pPr>
+      <w:r>
+        <w:rPr>
+          <w:rFonts w:ascii="Times New Roman" w:hAnsi="Times New Roman" w:cs="Times New Roman"/>
+          <w:sz w:val="24"/>
+          <w:szCs w:val="24"/>
+        </w:rPr>
+        <w:lastRenderedPageBreak/>
+        <w:drawing>
+          <wp:inline distT="0" distB="0" distL="0" distR="0" wp14:anchorId="6C9966A5" wp14:editId="35E56C37">
+            <wp:extent cx="5731510" cy="2644775"/>
+            <wp:effectExtent l="0" t="0" r="2540" b="3175"/>
+            <wp:docPr id="1124563546" name="Picture 1"/>
+            <wp:cNvGraphicFramePr>
+              <a:graphicFrameLocks xmlns:a="http://schemas.openxmlformats.org/drawingml/2006/main" noChangeAspect="1"/>
+            </wp:cNvGraphicFramePr>
+            <a:graphic xmlns:a="http://schemas.openxmlformats.org/drawingml/2006/main">
+              <a:graphicData uri="http://schemas.openxmlformats.org/drawingml/2006/picture">
+                <pic:pic xmlns:pic="http://schemas.openxmlformats.org/drawingml/2006/picture">
+                  <pic:nvPicPr>
+                    <pic:cNvPr id="1124563546" name=""/>
+                    <pic:cNvPicPr/>
+                  </pic:nvPicPr>
+                  <pic:blipFill>
+                    <a:blip r:embed="rId7"/>
+                    <a:stretch>
+                      <a:fillRect/>
+                    </a:stretch>
+                  </pic:blipFill>
+                  <pic:spPr>
+                    <a:xfrm>
+                      <a:off x="0" y="0"/>
+                      <a:ext cx="5731510" cy="2644775"/>
+                    </a:xfrm>
+                    <a:prstGeom prst="rect">
+                      <a:avLst/>
+                    </a:prstGeom>
+                  </pic:spPr>
+                </pic:pic>
+              </a:graphicData>
+            </a:graphic>
+          </wp:inline>
+        </w:drawing>
+      </w:r>
+    </w:p>
+    <w:p>
+      <w:pPr>
+        <w:rPr>
+          <w:rFonts w:ascii="Times New Roman" w:hAnsi="Times New Roman" w:cs="Times New Roman"/>
+          <w:sz w:val="24"/>
+          <w:szCs w:val="24"/>
+        </w:rPr>
+      </w:pPr>
+      <w:r>
+        <w:rPr>
+          <w:rFonts w:ascii="Times New Roman" w:hAnsi="Times New Roman" w:cs="Times New Roman"/>
+          <w:sz w:val="24"/>
+          <w:szCs w:val="24"/>
+        </w:rPr>
+        <w:drawing>
+          <wp:inline distT="0" distB="0" distL="0" distR="0" wp14:anchorId="354B73AC" wp14:editId="0846FBDB">
+            <wp:extent cx="5731510" cy="2934335"/>
+            <wp:effectExtent l="0" t="0" r="2540" b="0"/>
+            <wp:docPr id="894484002" name="Picture 1"/>
+            <wp:cNvGraphicFramePr>
+              <a:graphicFrameLocks xmlns:a="http://schemas.openxmlformats.org/drawingml/2006/main" noChangeAspect="1"/>
+            </wp:cNvGraphicFramePr>
+            <a:graphic xmlns:a="http://schemas.openxmlformats.org/drawingml/2006/main">
+              <a:graphicData uri="http://schemas.openxmlformats.org/drawingml/2006/picture">
+                <pic:pic xmlns:pic="http://schemas.openxmlformats.org/drawingml/2006/picture">
+                  <pic:nvPicPr>
+                    <pic:cNvPr id="894484002" name=""/>
+                    <pic:cNvPicPr/>
+                  </pic:nvPicPr>
+                  <pic:blipFill>
+                    <a:blip r:embed="rId8"/>
+                    <a:stretch>
+                      <a:fillRect/>
+                    </a:stretch>
+                  </pic:blipFill>
+                  <pic:spPr>
+                    <a:xfrm>
+                      <a:off x="0" y="0"/>
+                      <a:ext cx="5731510" cy="2934335"/>
+                    </a:xfrm>
+                    <a:prstGeom prst="rect">
+                      <a:avLst/>
+                    </a:prstGeom>
+                  </pic:spPr>
+                </pic:pic>
+              </a:graphicData>
+            </a:graphic>
+          </wp:inline>
+        </w:drawing>
+      </w:r>
+    </w:p>
+    <w:p>
+      <w:pPr>
+        <w:rPr>
+          <w:rFonts w:ascii="Times New Roman" w:hAnsi="Times New Roman" w:cs="Times New Roman"/>
+          <w:sz w:val="24"/>
+          <w:szCs w:val="24"/>
+        </w:rPr>
+      </w:pPr>
+    </w:p>
+    <w:p>
+      <w:pPr>
+        <w:rPr>
+          <w:rFonts w:ascii="Times New Roman" w:hAnsi="Times New Roman" w:cs="Times New Roman"/>
+          <w:sz w:val="24"/>
+          <w:szCs w:val="24"/>
+        </w:rPr>
+      </w:pPr>
+      <w:r>
+        <w:rPr>
+          <w:rFonts w:ascii="Times New Roman" w:hAnsi="Times New Roman" w:cs="Times New Roman"/>
+          <w:sz w:val="24"/>
+          <w:szCs w:val="24"/>
+        </w:rPr>
+        <w:tab/>
+        <w:t>Aksesibilitas</w:t>
+      </w:r>
+    </w:p>
+    <w:p>
+      <w:pPr>
+        <w:rPr>
+          <w:rFonts w:ascii="Times New Roman" w:hAnsi="Times New Roman" w:cs="Times New Roman"/>
+          <w:sz w:val="24"/>
+          <w:szCs w:val="24"/>
+        </w:rPr>
+      </w:pPr>
+      <w:r>
+        <w:rPr>
+          <w:rFonts w:ascii="Times New Roman" w:hAnsi="Times New Roman" w:cs="Times New Roman"/>
+          <w:sz w:val="24"/>
+          <w:szCs w:val="24"/>
+        </w:rPr>
+        <w:drawing>
+          <wp:inline distT="0" distB="0" distL="0" distR="0" wp14:anchorId="32720711" wp14:editId="5B85F61C">
+            <wp:extent cx="4782217" cy="2114845"/>
+            <wp:effectExtent l="0" t="0" r="0" b="0"/>
+            <wp:docPr id="264946785" name="Picture 1" descr="A green circle with black text&#10;&#10;Description automatically generated"/>
+            <wp:cNvGraphicFramePr>
+              <a:graphicFrameLocks xmlns:a="http://schemas.openxmlformats.org/drawingml/2006/main" noChangeAspect="1"/>
+            </wp:cNvGraphicFramePr>
+            <a:graphic xmlns:a="http://schemas.openxmlformats.org/drawingml/2006/main">
+              <a:graphicData uri="http://schemas.openxmlformats.org/drawingml/2006/picture">
+                <pic:pic xmlns:pic="http://schemas.openxmlformats.org/drawingml/2006/picture">
+                  <pic:nvPicPr>
+                    <pic:cNvPr id="264946785" name="Picture 1" descr="A green circle with black text&#10;&#10;Description automatically generated"/>
+                    <pic:cNvPicPr/>
+                  </pic:nvPicPr>
+                  <pic:blipFill>
+                    <a:blip r:embed="rId9"/>
+                    <a:stretch>
+                      <a:fillRect/>
+                    </a:stretch>
+                  </pic:blipFill>
+                  <pic:spPr>
+                    <a:xfrm>
+                      <a:off x="0" y="0"/>
+                      <a:ext cx="4782217" cy="2114845"/>
+                    </a:xfrm>
+                    <a:prstGeom prst="rect">
+                      <a:avLst/>
+                    </a:prstGeom>
+                  </pic:spPr>
+                </pic:pic>
+              </a:graphicData>
+            </a:graphic>
+          </wp:inline>
+        </w:drawing>
+      </w:r>
+    </w:p>
+    <w:p>
+      <w:pPr>
+        <w:rPr>
+          <w:rFonts w:ascii="Times New Roman" w:hAnsi="Times New Roman" w:cs="Times New Roman"/>
+          <w:sz w:val="24"/>
+          <w:szCs w:val="24"/>
+        </w:rPr>
+      </w:pPr>
+      <w:r>
+        <w:rPr>
+          <w:rFonts w:ascii="Times New Roman" w:hAnsi="Times New Roman" w:cs="Times New Roman"/>
+          <w:sz w:val="24"/>
+          <w:szCs w:val="24"/>
+        </w:rPr>
+        <w:lastRenderedPageBreak/>
+        <w:drawing>
+          <wp:inline distT="0" distB="0" distL="0" distR="0" wp14:anchorId="067B272D" wp14:editId="7FCD1BB8">
+            <wp:extent cx="5731510" cy="2767965"/>
+            <wp:effectExtent l="0" t="0" r="2540" b="0"/>
+            <wp:docPr id="1973426154" name="Picture 1" descr="A screenshot of a computer&#10;&#10;Description automatically generated"/>
+            <wp:cNvGraphicFramePr>
+              <a:graphicFrameLocks xmlns:a="http://schemas.openxmlformats.org/drawingml/2006/main" noChangeAspect="1"/>
+            </wp:cNvGraphicFramePr>
+            <a:graphic xmlns:a="http://schemas.openxmlformats.org/drawingml/2006/main">
+              <a:graphicData uri="http://schemas.openxmlformats.org/drawingml/2006/picture">
+                <pic:pic xmlns:pic="http://schemas.openxmlformats.org/drawingml/2006/picture">
+                  <pic:nvPicPr>
+                    <pic:cNvPr id="1973426154" name="Picture 1" descr="A screenshot of a computer&#10;&#10;Description automatically generated"/>
+                    <pic:cNvPicPr/>
+                  </pic:nvPicPr>
+                  <pic:blipFill>
+                    <a:blip r:embed="rId10"/>
+                    <a:stretch>
+                      <a:fillRect/>
+                    </a:stretch>
+                  </pic:blipFill>
+                  <pic:spPr>
+                    <a:xfrm>
+                      <a:off x="0" y="0"/>
+                      <a:ext cx="5731510" cy="2767965"/>
+                    </a:xfrm>
+                    <a:prstGeom prst="rect">
+                      <a:avLst/>
+                    </a:prstGeom>
+                  </pic:spPr>
+                </pic:pic>
+              </a:graphicData>
+            </a:graphic>
+          </wp:inline>
+        </w:drawing>
+      </w:r>
+    </w:p>
+    <w:p>
+      <w:pPr>
+        <w:rPr>
+          <w:rFonts w:ascii="Times New Roman" w:hAnsi="Times New Roman" w:cs="Times New Roman"/>
+          <w:sz w:val="24"/>
+          <w:szCs w:val="24"/>
+        </w:rPr>
+      </w:pPr>
+    </w:p>
+    <w:p>
+      <w:pPr>
+        <w:rPr>
+          <w:rFonts w:ascii="Times New Roman" w:hAnsi="Times New Roman" w:cs="Times New Roman"/>
+          <w:sz w:val="24"/>
+          <w:szCs w:val="24"/>
+        </w:rPr>
+      </w:pPr>
+      <w:r>
+        <w:rPr>
+          <w:rFonts w:ascii="Times New Roman" w:hAnsi="Times New Roman" w:cs="Times New Roman"/>
+          <w:sz w:val="24"/>
+          <w:szCs w:val="24"/>
+        </w:rPr>
+        <w:tab/>
+        <w:t xml:space="preserve">Best Practices </w:t>
+      </w:r>
+    </w:p>
+    <w:p>
+      <w:pPr>
+        <w:rPr>
+          <w:rFonts w:ascii="Times New Roman" w:hAnsi="Times New Roman" w:cs="Times New Roman"/>
+          <w:sz w:val="24"/>
+          <w:szCs w:val="24"/>
+        </w:rPr>
+      </w:pPr>
+      <w:r>
+        <w:rPr>
+          <w:rFonts w:ascii="Times New Roman" w:hAnsi="Times New Roman" w:cs="Times New Roman"/>
+          <w:sz w:val="24"/>
+          <w:szCs w:val="24"/>
+        </w:rPr>
+        <w:drawing>
+          <wp:inline distT="0" distB="0" distL="0" distR="0" wp14:anchorId="3826E08C" wp14:editId="6F024ADB">
+            <wp:extent cx="5731510" cy="2252980"/>
+            <wp:effectExtent l="0" t="0" r="2540" b="0"/>
+            <wp:docPr id="1710110051" name="Picture 1"/>
+            <wp:cNvGraphicFramePr>
+              <a:graphicFrameLocks xmlns:a="http://schemas.openxmlformats.org/drawingml/2006/main" noChangeAspect="1"/>
+            </wp:cNvGraphicFramePr>
+            <a:graphic xmlns:a="http://schemas.openxmlformats.org/drawingml/2006/main">
+              <a:graphicData uri="http://schemas.openxmlformats.org/drawingml/2006/picture">
+                <pic:pic xmlns:pic="http://schemas.openxmlformats.org/drawingml/2006/picture">
+                  <pic:nvPicPr>
+                    <pic:cNvPr id="1710110051" name=""/>
+                    <pic:cNvPicPr/>
+                  </pic:nvPicPr>
+                  <pic:blipFill>
+                    <a:blip r:embed="rId11"/>
+                    <a:stretch>
+                      <a:fillRect/>
+                    </a:stretch>
+                  </pic:blipFill>
+                  <pic:spPr>
+                    <a:xfrm>
+                      <a:off x="0" y="0"/>
+                      <a:ext cx="5731510" cy="2252980"/>
+                    </a:xfrm>
+                    <a:prstGeom prst="rect">
+                      <a:avLst/>
+                    </a:prstGeom>
+                  </pic:spPr>
+                </pic:pic>
+              </a:graphicData>
+            </a:graphic>
+          </wp:inline>
+        </w:drawing>
+      </w:r>
+    </w:p>
+    <w:p>
+      <w:pPr>
+        <w:rPr>
+          <w:rFonts w:ascii="Times New Roman" w:hAnsi="Times New Roman" w:cs="Times New Roman"/>
+          <w:sz w:val="24"/>
+          <w:szCs w:val="24"/>
+        </w:rPr>
+      </w:pPr>
+    </w:p>
+    <w:p>
+      <w:pPr>
+        <w:rPr>
+          <w:rFonts w:ascii="Times New Roman" w:hAnsi="Times New Roman" w:cs="Times New Roman"/>
+          <w:sz w:val="24"/>
+          <w:szCs w:val="24"/>
+        </w:rPr>
+      </w:pPr>
+      <w:r>
+        <w:rPr>
+          <w:rFonts w:ascii="Times New Roman" w:hAnsi="Times New Roman" w:cs="Times New Roman"/>
+          <w:sz w:val="24"/>
+          <w:szCs w:val="24"/>
+        </w:rPr>
+        <w:tab/>
+      </w:r>
+    </w:p>
+    <w:p>
+      <w:pPr>
+        <w:rPr>
+          <w:rFonts w:ascii="Times New Roman" w:hAnsi="Times New Roman" w:cs="Times New Roman"/>
+          <w:sz w:val="24"/>
+          <w:szCs w:val="24"/>
+        </w:rPr>
+      </w:pPr>
+    </w:p>
+    <w:p>
+      <w:pPr>
+        <w:rPr>
+          <w:rFonts w:ascii="Times New Roman" w:hAnsi="Times New Roman" w:cs="Times New Roman"/>
+          <w:sz w:val="24"/>
+          <w:szCs w:val="24"/>
+        </w:rPr>
+      </w:pPr>
+    </w:p>
+    <w:p>
+      <w:pPr>
+        <w:rPr>
+          <w:rFonts w:ascii="Times New Roman" w:hAnsi="Times New Roman" w:cs="Times New Roman"/>
+          <w:sz w:val="24"/>
+          <w:szCs w:val="24"/>
+        </w:rPr>
+      </w:pPr>
+    </w:p>
+    <w:p>
+      <w:pPr>
+        <w:rPr>
+          <w:rFonts w:ascii="Times New Roman" w:hAnsi="Times New Roman" w:cs="Times New Roman"/>
+          <w:sz w:val="24"/>
+          <w:szCs w:val="24"/>
+        </w:rPr>
+      </w:pPr>
+    </w:p>
+    <w:p>
+      <w:pPr>
+        <w:rPr>
+          <w:rFonts w:ascii="Times New Roman" w:hAnsi="Times New Roman" w:cs="Times New Roman"/>
+          <w:sz w:val="24"/>
+          <w:szCs w:val="24"/>
+        </w:rPr>
+      </w:pPr>
+    </w:p>
+    <w:p>
+      <w:pPr>
+        <w:rPr>
+          <w:rFonts w:ascii="Times New Roman" w:hAnsi="Times New Roman" w:cs="Times New Roman"/>
+          <w:sz w:val="24"/>
+          <w:szCs w:val="24"/>
+        </w:rPr>
+      </w:pPr>
+    </w:p>
+    <w:p>
+      <w:pPr>
+        <w:rPr>
+          <w:rFonts w:ascii="Times New Roman" w:hAnsi="Times New Roman" w:cs="Times New Roman"/>
+          <w:sz w:val="24"/>
+          <w:szCs w:val="24"/>
+        </w:rPr>
+      </w:pPr>
+    </w:p>
+    <w:p>
+      <w:pPr>
+        <w:rPr>
+          <w:rFonts w:ascii="Times New Roman" w:hAnsi="Times New Roman" w:cs="Times New Roman"/>
+          <w:sz w:val="24"/>
+          <w:szCs w:val="24"/>
+        </w:rPr>
+      </w:pPr>
+    </w:p>
+    <w:p>
+      <w:pPr>
+        <w:ind w:firstLine="720"/>
+        <w:rPr>
+          <w:rFonts w:ascii="Times New Roman" w:hAnsi="Times New Roman" w:cs="Times New Roman"/>
+          <w:sz w:val="24"/>
+          <w:szCs w:val="24"/>
+        </w:rPr>
+      </w:pPr>
+      <w:r>
+        <w:rPr>
+          <w:rFonts w:ascii="Times New Roman" w:hAnsi="Times New Roman" w:cs="Times New Roman"/>
+          <w:sz w:val="24"/>
+          <w:szCs w:val="24"/>
+        </w:rPr>
+        <w:lastRenderedPageBreak/>
+        <w:t>SEO</w:t>
+      </w:r>
+    </w:p>
+    <w:p>
+      <w:pPr>
+        <w:rPr>
+          <w:rFonts w:ascii="Times New Roman" w:hAnsi="Times New Roman" w:cs="Times New Roman"/>
+          <w:sz w:val="24"/>
+          <w:szCs w:val="24"/>
+        </w:rPr>
+      </w:pPr>
+      <w:r>
+        <w:rPr>
+          <w:rFonts w:ascii="Times New Roman" w:hAnsi="Times New Roman" w:cs="Times New Roman"/>
+          <w:sz w:val="24"/>
+          <w:szCs w:val="24"/>
+        </w:rPr>
+        <w:drawing>
+          <wp:inline distT="0" distB="0" distL="0" distR="0" wp14:anchorId="08CFA894" wp14:editId="1F9EADA1">
+            <wp:extent cx="5731510" cy="2598420"/>
+            <wp:effectExtent l="0" t="0" r="2540" b="0"/>
+            <wp:docPr id="1126049757" name="Picture 1"/>
+            <wp:cNvGraphicFramePr>
+              <a:graphicFrameLocks xmlns:a="http://schemas.openxmlformats.org/drawingml/2006/main" noChangeAspect="1"/>
+            </wp:cNvGraphicFramePr>
+            <a:graphic xmlns:a="http://schemas.openxmlformats.org/drawingml/2006/main">
+              <a:graphicData uri="http://schemas.openxmlformats.org/drawingml/2006/picture">
+                <pic:pic xmlns:pic="http://schemas.openxmlformats.org/drawingml/2006/picture">
+                  <pic:nvPicPr>
+                    <pic:cNvPr id="1126049757" name=""/>
+                    <pic:cNvPicPr/>
+                  </pic:nvPicPr>
+                  <pic:blipFill>
+                    <a:blip r:embed="rId12"/>
+                    <a:stretch>
+                      <a:fillRect/>
+                    </a:stretch>
+                  </pic:blipFill>
+                  <pic:spPr>
+                    <a:xfrm>
+                      <a:off x="0" y="0"/>
+                      <a:ext cx="5731510" cy="2598420"/>
+                    </a:xfrm>
+                    <a:prstGeom prst="rect">
+                      <a:avLst/>
+                    </a:prstGeom>
+                  </pic:spPr>
+                </pic:pic>
+              </a:graphicData>
+            </a:graphic>
+          </wp:inline>
+        </w:drawing>
+      </w:r>
+    </w:p>
+    <w:p>
+      <w:pPr>
+        <w:rPr>
+          <w:rFonts w:ascii="Times New Roman" w:hAnsi="Times New Roman" w:cs="Times New Roman"/>
+          <w:sz w:val="24"/>
+          <w:szCs w:val="24"/>
+        </w:rPr>
+      </w:pPr>
+    </w:p>
+    <w:p>
+      <w:pPr>
+        <w:rPr>
+          <w:rFonts w:ascii="Times New Roman" w:hAnsi="Times New Roman" w:cs="Times New Roman"/>
+          <w:sz w:val="24"/>
+          <w:szCs w:val="24"/>
+        </w:rPr>
+      </w:pPr>
+      <w:r>
+        <w:rPr>
+          <w:rFonts w:ascii="Times New Roman" w:hAnsi="Times New Roman" w:cs="Times New Roman"/>
+          <w:sz w:val="24"/>
+          <w:szCs w:val="24"/>
+        </w:rPr>
+        <w:tab/>
+        <w:t>PWA</w:t>
+      </w:r>
+    </w:p>
+    <w:p>
+      <w:pPr>
+        <w:rPr>
+          <w:rFonts w:ascii="Times New Roman" w:hAnsi="Times New Roman" w:cs="Times New Roman"/>
+          <w:sz w:val="24"/>
+          <w:szCs w:val="24"/>
+        </w:rPr>
+      </w:pPr>
+      <w:r>
+        <w:rPr>
+          <w:rFonts w:ascii="Times New Roman" w:hAnsi="Times New Roman" w:cs="Times New Roman"/>
+          <w:sz w:val="24"/>
+          <w:szCs w:val="24"/>
+        </w:rPr>
+        <w:drawing>
+          <wp:inline distT="0" distB="0" distL="0" distR="0" wp14:anchorId="1B468F5C" wp14:editId="0C024D6B">
+            <wp:extent cx="5731510" cy="2211705"/>
+            <wp:effectExtent l="0" t="0" r="2540" b="0"/>
+            <wp:docPr id="89334152" name="Picture 1"/>
+            <wp:cNvGraphicFramePr>
+              <a:graphicFrameLocks xmlns:a="http://schemas.openxmlformats.org/drawingml/2006/main" noChangeAspect="1"/>
+            </wp:cNvGraphicFramePr>
+            <a:graphic xmlns:a="http://schemas.openxmlformats.org/drawingml/2006/main">
+              <a:graphicData uri="http://schemas.openxmlformats.org/drawingml/2006/picture">
+                <pic:pic xmlns:pic="http://schemas.openxmlformats.org/drawingml/2006/picture">
+                  <pic:nvPicPr>
+                    <pic:cNvPr id="89334152" name=""/>
+                    <pic:cNvPicPr/>
+                  </pic:nvPicPr>
+                  <pic:blipFill>
+                    <a:blip r:embed="rId13"/>
+                    <a:stretch>
+                      <a:fillRect/>
+                    </a:stretch>
+                  </pic:blipFill>
+                  <pic:spPr>
+                    <a:xfrm>
+                      <a:off x="0" y="0"/>
+                      <a:ext cx="5731510" cy="2211705"/>
+                    </a:xfrm>
+                    <a:prstGeom prst="rect">
+                      <a:avLst/>
+                    </a:prstGeom>
+                  </pic:spPr>
+                </pic:pic>
+              </a:graphicData>
+            </a:graphic>
+          </wp:inline>
+        </w:drawing>
+      </w:r>
+    </w:p>
+    <w:p>
+      <w:pPr>
+        <w:rPr>
+          <w:rFonts w:ascii="Times New Roman" w:hAnsi="Times New Roman" w:cs="Times New Roman"/>
+          <w:sz w:val="24"/>
+          <w:szCs w:val="24"/>
+        </w:rPr>
+      </w:pPr>
+      <w:r>
+        <w:rPr>
+          <w:rFonts w:ascii="Times New Roman" w:hAnsi="Times New Roman" w:cs="Times New Roman"/>
+          <w:sz w:val="24"/>
+          <w:szCs w:val="24"/>
+        </w:rPr>
+        <w:drawing>
+          <wp:inline distT="0" distB="0" distL="0" distR="0" wp14:anchorId="1C8A4941" wp14:editId="738A6B33">
+            <wp:extent cx="5731510" cy="2712085"/>
+            <wp:effectExtent l="0" t="0" r="2540" b="0"/>
+            <wp:docPr id="1792179094" name="Picture 1"/>
+            <wp:cNvGraphicFramePr>
+              <a:graphicFrameLocks xmlns:a="http://schemas.openxmlformats.org/drawingml/2006/main" noChangeAspect="1"/>
+            </wp:cNvGraphicFramePr>
+            <a:graphic xmlns:a="http://schemas.openxmlformats.org/drawingml/2006/main">
+              <a:graphicData uri="http://schemas.openxmlformats.org/drawingml/2006/picture">
+                <pic:pic xmlns:pic="http://schemas.openxmlformats.org/drawingml/2006/picture">
+                  <pic:nvPicPr>
+                    <pic:cNvPr id="1792179094" name=""/>
+                    <pic:cNvPicPr/>
+                  </pic:nvPicPr>
+                  <pic:blipFill>
+                    <a:blip r:embed="rId14"/>
+                    <a:stretch>
+                      <a:fillRect/>
+                    </a:stretch>
+                  </pic:blipFill>
+                  <pic:spPr>
+                    <a:xfrm>
+                      <a:off x="0" y="0"/>
+                      <a:ext cx="5731510" cy="2712085"/>
+                    </a:xfrm>
+                    <a:prstGeom prst="rect">
+                      <a:avLst/>
+                    </a:prstGeom>
+                  </pic:spPr>
+                </pic:pic>
+              </a:graphicData>
+            </a:graphic>
+          </wp:inline>
+        </w:drawing>
+      </w:r>
+    </w:p>
+    <w:p>
+      <w:pPr>
+        <w:jc w:val="center"/>
+        <w:rPr>
+          <w:rFonts w:ascii="Times New Roman" w:hAnsi="Times New Roman" w:cs="Times New Roman"/>
+          <w:sz w:val="28"/>
+          <w:szCs w:val="28"/>
+        </w:rPr>
+      </w:pPr>
+      <w:r>
+        <w:rPr>
+          <w:rFonts w:ascii="Times New Roman" w:hAnsi="Times New Roman" w:cs="Times New Roman"/>
+          <w:sz w:val="28"/>
+          <w:szCs w:val="28"/>
+        </w:rPr>
+        <w:lastRenderedPageBreak/>
+        <w:t xml:space="preserve">Hasil Uji Platform </w:t>
+      </w:r>
+      <w:r>
+        <w:rPr>
+          <w:rFonts w:ascii="Times New Roman" w:hAnsi="Times New Roman" w:cs="Times New Roman"/>
+          <w:sz w:val="28"/>
+          <w:szCs w:val="28"/>
+        </w:rPr>
+        <w:t>Mobile</w:t>
+      </w:r>
+    </w:p>
+    <w:p>
+      <w:pPr>
+        <w:rPr>
+          <w:rFonts w:ascii="Times New Roman" w:hAnsi="Times New Roman" w:cs="Times New Roman"/>
+          <w:sz w:val="24"/>
+          <w:szCs w:val="24"/>
+        </w:rPr>
+      </w:pPr>
+      <w:r>
+        <w:rPr>
+          <w:rFonts w:ascii="Times New Roman" w:hAnsi="Times New Roman" w:cs="Times New Roman"/>
+          <w:sz w:val="24"/>
+          <w:szCs w:val="24"/>
+        </w:rPr>
+        <w:drawing>
+          <wp:inline distT="0" distB="0" distL="0" distR="0" wp14:anchorId="650B77A9" wp14:editId="03FA6E75">
+            <wp:extent cx="5601482" cy="971686"/>
+            <wp:effectExtent l="0" t="0" r="0" b="0"/>
+            <wp:docPr id="152573255" name="Picture 1" descr="A green circle with black text&#10;&#10;Description automatically generated"/>
+            <wp:cNvGraphicFramePr>
+              <a:graphicFrameLocks xmlns:a="http://schemas.openxmlformats.org/drawingml/2006/main" noChangeAspect="1"/>
+            </wp:cNvGraphicFramePr>
+            <a:graphic xmlns:a="http://schemas.openxmlformats.org/drawingml/2006/main">
+              <a:graphicData uri="http://schemas.openxmlformats.org/drawingml/2006/picture">
+                <pic:pic xmlns:pic="http://schemas.openxmlformats.org/drawingml/2006/picture">
+                  <pic:nvPicPr>
+                    <pic:cNvPr id="152573255" name="Picture 1" descr="A green circle with black text&#10;&#10;Description automatically generated"/>
+                    <pic:cNvPicPr/>
+                  </pic:nvPicPr>
+                  <pic:blipFill>
+                    <a:blip r:embed="rId15"/>
+                    <a:stretch>
+                      <a:fillRect/>
+                    </a:stretch>
+                  </pic:blipFill>
+                  <pic:spPr>
+                    <a:xfrm>
+                      <a:off x="0" y="0"/>
+                      <a:ext cx="5601482" cy="971686"/>
+                    </a:xfrm>
+                    <a:prstGeom prst="rect">
+                      <a:avLst/>
+                    </a:prstGeom>
+                  </pic:spPr>
+                </pic:pic>
+              </a:graphicData>
+            </a:graphic>
+          </wp:inline>
+        </w:drawing>
+      </w:r>
+    </w:p>
+    <w:p>
+      <w:pPr>
+        <w:rPr>
+          <w:rFonts w:ascii="Times New Roman" w:hAnsi="Times New Roman" w:cs="Times New Roman"/>
+          <w:sz w:val="24"/>
+          <w:szCs w:val="24"/>
+        </w:rPr>
+      </w:pPr>
+    </w:p>
+    <w:p>
+      <w:pPr>
+        <w:ind w:firstLine="720"/>
+        <w:rPr>
+          <w:rFonts w:ascii="Times New Roman" w:hAnsi="Times New Roman" w:cs="Times New Roman"/>
+          <w:sz w:val="24"/>
+          <w:szCs w:val="24"/>
+        </w:rPr>
+      </w:pPr>
+      <w:r>
+        <w:rPr>
+          <w:rFonts w:ascii="Times New Roman" w:hAnsi="Times New Roman" w:cs="Times New Roman"/>
+          <w:sz w:val="24"/>
+          <w:szCs w:val="24"/>
+        </w:rPr>
+        <w:t>Performance</w:t>
+      </w:r>
+    </w:p>
+    <w:p>
+      <w:pPr>
+        <w:rPr>
+          <w:rFonts w:ascii="Times New Roman" w:hAnsi="Times New Roman" w:cs="Times New Roman"/>
+          <w:sz w:val="24"/>
+          <w:szCs w:val="24"/>
+        </w:rPr>
+      </w:pPr>
+      <w:r>
+        <w:rPr>
+          <w:rFonts w:ascii="Times New Roman" w:hAnsi="Times New Roman" w:cs="Times New Roman"/>
+          <w:sz w:val="24"/>
+          <w:szCs w:val="24"/>
+        </w:rPr>
+        <w:drawing>
+          <wp:inline distT="0" distB="0" distL="0" distR="0" wp14:anchorId="13E28E47" wp14:editId="6BF3BDDF">
+            <wp:extent cx="5731510" cy="3353435"/>
+            <wp:effectExtent l="0" t="0" r="2540" b="0"/>
+            <wp:docPr id="845455095" name="Picture 1" descr="A screenshot of a computer&#10;&#10;Description automatically generated"/>
+            <wp:cNvGraphicFramePr>
+              <a:graphicFrameLocks xmlns:a="http://schemas.openxmlformats.org/drawingml/2006/main" noChangeAspect="1"/>
+            </wp:cNvGraphicFramePr>
+            <a:graphic xmlns:a="http://schemas.openxmlformats.org/drawingml/2006/main">
+              <a:graphicData uri="http://schemas.openxmlformats.org/drawingml/2006/picture">
+                <pic:pic xmlns:pic="http://schemas.openxmlformats.org/drawingml/2006/picture">
+                  <pic:nvPicPr>
+                    <pic:cNvPr id="845455095" name="Picture 1" descr="A screenshot of a computer&#10;&#10;Description automatically generated"/>
+                    <pic:cNvPicPr/>
+                  </pic:nvPicPr>
+                  <pic:blipFill>
+                    <a:blip r:embed="rId16"/>
+                    <a:stretch>
+                      <a:fillRect/>
+                    </a:stretch>
+                  </pic:blipFill>
+                  <pic:spPr>
+                    <a:xfrm>
+                      <a:off x="0" y="0"/>
+                      <a:ext cx="5731510" cy="3353435"/>
+                    </a:xfrm>
+                    <a:prstGeom prst="rect">
+                      <a:avLst/>
+                    </a:prstGeom>
+                  </pic:spPr>
+                </pic:pic>
+              </a:graphicData>
+            </a:graphic>
+          </wp:inline>
+        </w:drawing>
+      </w:r>
+    </w:p>
+    <w:p>
+      <w:pPr>
+        <w:rPr>
+          <w:rFonts w:ascii="Times New Roman" w:hAnsi="Times New Roman" w:cs="Times New Roman"/>
+          <w:sz w:val="24"/>
+          <w:szCs w:val="24"/>
+        </w:rPr>
+      </w:pPr>
+      <w:r>
+        <w:rPr>
+          <w:rFonts w:ascii="Times New Roman" w:hAnsi="Times New Roman" w:cs="Times New Roman"/>
+          <w:sz w:val="24"/>
+          <w:szCs w:val="24"/>
+        </w:rPr>
+        <w:drawing>
+          <wp:inline distT="0" distB="0" distL="0" distR="0" wp14:anchorId="5D6DBA47" wp14:editId="6F6CCF4B">
+            <wp:extent cx="5731510" cy="2700655"/>
+            <wp:effectExtent l="0" t="0" r="2540" b="4445"/>
+            <wp:docPr id="1488891120" name="Picture 1" descr="A screenshot of a calculator&#10;&#10;Description automatically generated"/>
+            <wp:cNvGraphicFramePr>
+              <a:graphicFrameLocks xmlns:a="http://schemas.openxmlformats.org/drawingml/2006/main" noChangeAspect="1"/>
+            </wp:cNvGraphicFramePr>
+            <a:graphic xmlns:a="http://schemas.openxmlformats.org/drawingml/2006/main">
+              <a:graphicData uri="http://schemas.openxmlformats.org/drawingml/2006/picture">
+                <pic:pic xmlns:pic="http://schemas.openxmlformats.org/drawingml/2006/picture">
+                  <pic:nvPicPr>
+                    <pic:cNvPr id="1488891120" name="Picture 1" descr="A screenshot of a calculator&#10;&#10;Description automatically generated"/>
+                    <pic:cNvPicPr/>
+                  </pic:nvPicPr>
+                  <pic:blipFill>
+                    <a:blip r:embed="rId17"/>
+                    <a:stretch>
+                      <a:fillRect/>
+                    </a:stretch>
+                  </pic:blipFill>
+                  <pic:spPr>
+                    <a:xfrm>
+                      <a:off x="0" y="0"/>
+                      <a:ext cx="5731510" cy="2700655"/>
+                    </a:xfrm>
+                    <a:prstGeom prst="rect">
+                      <a:avLst/>
+                    </a:prstGeom>
+                  </pic:spPr>
+                </pic:pic>
+              </a:graphicData>
+            </a:graphic>
+          </wp:inline>
+        </w:drawing>
+      </w:r>
+    </w:p>
+    <w:p>
+      <w:pPr>
+        <w:rPr>
+          <w:rFonts w:ascii="Times New Roman" w:hAnsi="Times New Roman" w:cs="Times New Roman"/>
+          <w:sz w:val="24"/>
+          <w:szCs w:val="24"/>
+        </w:rPr>
+      </w:pPr>
+      <w:r>
+        <w:rPr>
+          <w:rFonts w:ascii="Times New Roman" w:hAnsi="Times New Roman" w:cs="Times New Roman"/>
+          <w:sz w:val="24"/>
+          <w:szCs w:val="24"/>
+        </w:rPr>
+        <w:lastRenderedPageBreak/>
+        <w:drawing>
+          <wp:inline distT="0" distB="0" distL="0" distR="0" wp14:anchorId="53873298" wp14:editId="7BF709D3">
+            <wp:extent cx="5731510" cy="3851275"/>
+            <wp:effectExtent l="0" t="0" r="2540" b="0"/>
+            <wp:docPr id="1602787436" name="Picture 1"/>
+            <wp:cNvGraphicFramePr>
+              <a:graphicFrameLocks xmlns:a="http://schemas.openxmlformats.org/drawingml/2006/main" noChangeAspect="1"/>
+            </wp:cNvGraphicFramePr>
+            <a:graphic xmlns:a="http://schemas.openxmlformats.org/drawingml/2006/main">
+              <a:graphicData uri="http://schemas.openxmlformats.org/drawingml/2006/picture">
+                <pic:pic xmlns:pic="http://schemas.openxmlformats.org/drawingml/2006/picture">
+                  <pic:nvPicPr>
+                    <pic:cNvPr id="1602787436" name=""/>
+                    <pic:cNvPicPr/>
+                  </pic:nvPicPr>
+                  <pic:blipFill>
+                    <a:blip r:embed="rId18"/>
+                    <a:stretch>
+                      <a:fillRect/>
+                    </a:stretch>
+                  </pic:blipFill>
+                  <pic:spPr>
+                    <a:xfrm>
+                      <a:off x="0" y="0"/>
+                      <a:ext cx="5731510" cy="3851275"/>
+                    </a:xfrm>
+                    <a:prstGeom prst="rect">
+                      <a:avLst/>
+                    </a:prstGeom>
+                  </pic:spPr>
+                </pic:pic>
+              </a:graphicData>
+            </a:graphic>
+          </wp:inline>
+        </w:drawing>
+      </w:r>
+    </w:p>
+    <w:p>
+      <w:pPr>
+        <w:rPr>
+          <w:rFonts w:ascii="Times New Roman" w:hAnsi="Times New Roman" w:cs="Times New Roman"/>
+          <w:sz w:val="24"/>
+          <w:szCs w:val="24"/>
+        </w:rPr>
+      </w:pPr>
+      <w:r>
+        <w:rPr>
+          <w:rFonts w:ascii="Times New Roman" w:hAnsi="Times New Roman" w:cs="Times New Roman"/>
+          <w:sz w:val="24"/>
+          <w:szCs w:val="24"/>
+        </w:rPr>
+        <w:drawing>
+          <wp:inline distT="0" distB="0" distL="0" distR="0" wp14:anchorId="5C7443C8" wp14:editId="52459880">
+            <wp:extent cx="5731510" cy="3302000"/>
+            <wp:effectExtent l="0" t="0" r="2540" b="0"/>
+            <wp:docPr id="1297240743" name="Picture 1"/>
+            <wp:cNvGraphicFramePr>
+              <a:graphicFrameLocks xmlns:a="http://schemas.openxmlformats.org/drawingml/2006/main" noChangeAspect="1"/>
+            </wp:cNvGraphicFramePr>
+            <a:graphic xmlns:a="http://schemas.openxmlformats.org/drawingml/2006/main">
+              <a:graphicData uri="http://schemas.openxmlformats.org/drawingml/2006/picture">
+                <pic:pic xmlns:pic="http://schemas.openxmlformats.org/drawingml/2006/picture">
+                  <pic:nvPicPr>
+                    <pic:cNvPr id="1297240743" name=""/>
+                    <pic:cNvPicPr/>
+                  </pic:nvPicPr>
+                  <pic:blipFill>
+                    <a:blip r:embed="rId19"/>
+                    <a:stretch>
+                      <a:fillRect/>
+                    </a:stretch>
+                  </pic:blipFill>
+                  <pic:spPr>
+                    <a:xfrm>
+                      <a:off x="0" y="0"/>
+                      <a:ext cx="5731510" cy="3302000"/>
+                    </a:xfrm>
+                    <a:prstGeom prst="rect">
+                      <a:avLst/>
+                    </a:prstGeom>
+                  </pic:spPr>
+                </pic:pic>
+              </a:graphicData>
+            </a:graphic>
+          </wp:inline>
+        </w:drawing>
+      </w:r>
+    </w:p>
+    <w:p>
+      <w:pPr>
+        <w:rPr>
+          <w:rFonts w:ascii="Times New Roman" w:hAnsi="Times New Roman" w:cs="Times New Roman"/>
+          <w:sz w:val="24"/>
+          <w:szCs w:val="24"/>
+        </w:rPr>
+      </w:pPr>
+    </w:p>
+    <w:p>
+      <w:pPr>
+        <w:ind w:firstLine="720"/>
+        <w:rPr>
+          <w:rFonts w:ascii="Times New Roman" w:hAnsi="Times New Roman" w:cs="Times New Roman"/>
+          <w:sz w:val="24"/>
+          <w:szCs w:val="24"/>
+        </w:rPr>
+      </w:pPr>
+    </w:p>
+    <w:p>
+      <w:pPr>
+        <w:ind w:firstLine="720"/>
+        <w:rPr>
+          <w:rFonts w:ascii="Times New Roman" w:hAnsi="Times New Roman" w:cs="Times New Roman"/>
+          <w:sz w:val="24"/>
+          <w:szCs w:val="24"/>
+        </w:rPr>
+      </w:pPr>
+    </w:p>
+    <w:p>
+      <w:pPr>
+        <w:ind w:firstLine="720"/>
+        <w:rPr>
+          <w:rFonts w:ascii="Times New Roman" w:hAnsi="Times New Roman" w:cs="Times New Roman"/>
+          <w:sz w:val="24"/>
+          <w:szCs w:val="24"/>
+        </w:rPr>
+      </w:pPr>
+    </w:p>
+    <w:p>
+      <w:pPr>
+        <w:ind w:firstLine="720"/>
+        <w:rPr>
+          <w:rFonts w:ascii="Times New Roman" w:hAnsi="Times New Roman" w:cs="Times New Roman"/>
+          <w:sz w:val="24"/>
+          <w:szCs w:val="24"/>
+        </w:rPr>
+      </w:pPr>
+    </w:p>
+    <w:p>
+      <w:pPr>
+        <w:ind w:firstLine="720"/>
+        <w:rPr>
+          <w:rFonts w:ascii="Times New Roman" w:hAnsi="Times New Roman" w:cs="Times New Roman"/>
+          <w:sz w:val="24"/>
+          <w:szCs w:val="24"/>
+        </w:rPr>
+      </w:pPr>
+      <w:r>
+        <w:rPr>
+          <w:rFonts w:ascii="Times New Roman" w:hAnsi="Times New Roman" w:cs="Times New Roman"/>
+          <w:sz w:val="24"/>
+          <w:szCs w:val="24"/>
+        </w:rPr>
+        <w:lastRenderedPageBreak/>
+        <w:t>Aksesibilitas</w:t>
+      </w:r>
+      <w:r>
+        <w:rPr>
+          <w:rFonts w:ascii="Times New Roman" w:hAnsi="Times New Roman" w:cs="Times New Roman"/>
+          <w:sz w:val="24"/>
+          <w:szCs w:val="24"/>
+        </w:rPr>
+        <w:drawing>
+          <wp:inline distT="0" distB="0" distL="0" distR="0" wp14:anchorId="7298F523" wp14:editId="11130BEC">
+            <wp:extent cx="5731510" cy="2758440"/>
+            <wp:effectExtent l="0" t="0" r="2540" b="3810"/>
+            <wp:docPr id="1338117541" name="Picture 1" descr="A screenshot of a computer&#10;&#10;Description automatically generated"/>
+            <wp:cNvGraphicFramePr>
+              <a:graphicFrameLocks xmlns:a="http://schemas.openxmlformats.org/drawingml/2006/main" noChangeAspect="1"/>
+            </wp:cNvGraphicFramePr>
+            <a:graphic xmlns:a="http://schemas.openxmlformats.org/drawingml/2006/main">
+              <a:graphicData uri="http://schemas.openxmlformats.org/drawingml/2006/picture">
+                <pic:pic xmlns:pic="http://schemas.openxmlformats.org/drawingml/2006/picture">
+                  <pic:nvPicPr>
+                    <pic:cNvPr id="1338117541" name="Picture 1" descr="A screenshot of a computer&#10;&#10;Description automatically generated"/>
+                    <pic:cNvPicPr/>
+                  </pic:nvPicPr>
+                  <pic:blipFill>
+                    <a:blip r:embed="rId20"/>
+                    <a:stretch>
+                      <a:fillRect/>
+                    </a:stretch>
+                  </pic:blipFill>
+                  <pic:spPr>
+                    <a:xfrm>
+                      <a:off x="0" y="0"/>
+                      <a:ext cx="5731510" cy="2758440"/>
+                    </a:xfrm>
+                    <a:prstGeom prst="rect">
+                      <a:avLst/>
+                    </a:prstGeom>
+                  </pic:spPr>
+                </pic:pic>
+              </a:graphicData>
+            </a:graphic>
+          </wp:inline>
+        </w:drawing>
+      </w:r>
+      <w:r>
+        <w:rPr>
+          <w:rFonts w:ascii="Times New Roman" w:hAnsi="Times New Roman" w:cs="Times New Roman"/>
+          <w:sz w:val="24"/>
+          <w:szCs w:val="24"/>
+        </w:rPr>
+        <w:lastRenderedPageBreak/>
+        <w:drawing>
+          <wp:inline distT="0" distB="0" distL="0" distR="0" wp14:anchorId="2B80EF61" wp14:editId="57C70B74">
+            <wp:extent cx="5004394" cy="4352925"/>
+            <wp:effectExtent l="0" t="0" r="6350" b="0"/>
+            <wp:docPr id="1001191907" name="Picture 1"/>
+            <wp:cNvGraphicFramePr>
+              <a:graphicFrameLocks xmlns:a="http://schemas.openxmlformats.org/drawingml/2006/main" noChangeAspect="1"/>
+            </wp:cNvGraphicFramePr>
+            <a:graphic xmlns:a="http://schemas.openxmlformats.org/drawingml/2006/main">
+              <a:graphicData uri="http://schemas.openxmlformats.org/drawingml/2006/picture">
+                <pic:pic xmlns:pic="http://schemas.openxmlformats.org/drawingml/2006/picture">
+                  <pic:nvPicPr>
+                    <pic:cNvPr id="1001191907" name=""/>
+                    <pic:cNvPicPr/>
+                  </pic:nvPicPr>
+                  <pic:blipFill>
+                    <a:blip r:embed="rId21"/>
+                    <a:stretch>
+                      <a:fillRect/>
+                    </a:stretch>
+                  </pic:blipFill>
+                  <pic:spPr>
+                    <a:xfrm>
+                      <a:off x="0" y="0"/>
+                      <a:ext cx="5007655" cy="4355762"/>
+                    </a:xfrm>
+                    <a:prstGeom prst="rect">
+                      <a:avLst/>
+                    </a:prstGeom>
+                  </pic:spPr>
+                </pic:pic>
+              </a:graphicData>
+            </a:graphic>
+          </wp:inline>
+        </w:drawing>
+      </w:r>
+      <w:r>
+        <w:rPr>
+          <w:rFonts w:ascii="Times New Roman" w:hAnsi="Times New Roman" w:cs="Times New Roman"/>
+          <w:sz w:val="24"/>
+          <w:szCs w:val="24"/>
+        </w:rPr>
+        <w:drawing>
+          <wp:inline distT="0" distB="0" distL="0" distR="0" wp14:anchorId="78FF15C0" wp14:editId="3D704736">
+            <wp:extent cx="4981575" cy="1574610"/>
+            <wp:effectExtent l="0" t="0" r="0" b="6985"/>
+            <wp:docPr id="1167452570" name="Picture 1"/>
+            <wp:cNvGraphicFramePr>
+              <a:graphicFrameLocks xmlns:a="http://schemas.openxmlformats.org/drawingml/2006/main" noChangeAspect="1"/>
+            </wp:cNvGraphicFramePr>
+            <a:graphic xmlns:a="http://schemas.openxmlformats.org/drawingml/2006/main">
+              <a:graphicData uri="http://schemas.openxmlformats.org/drawingml/2006/picture">
+                <pic:pic xmlns:pic="http://schemas.openxmlformats.org/drawingml/2006/picture">
+                  <pic:nvPicPr>
+                    <pic:cNvPr id="1167452570" name=""/>
+                    <pic:cNvPicPr/>
+                  </pic:nvPicPr>
+                  <pic:blipFill>
+                    <a:blip r:embed="rId22"/>
+                    <a:stretch>
+                      <a:fillRect/>
+                    </a:stretch>
+                  </pic:blipFill>
+                  <pic:spPr>
+                    <a:xfrm>
+                      <a:off x="0" y="0"/>
+                      <a:ext cx="5001461" cy="1580896"/>
+                    </a:xfrm>
+                    <a:prstGeom prst="rect">
+                      <a:avLst/>
+                    </a:prstGeom>
+                  </pic:spPr>
+                </pic:pic>
+              </a:graphicData>
+            </a:graphic>
+          </wp:inline>
+        </w:drawing>
+      </w:r>
+    </w:p>
+    <w:p>
+      <w:pPr>
+        <w:rPr>
+          <w:rFonts w:ascii="Times New Roman" w:hAnsi="Times New Roman" w:cs="Times New Roman"/>
+          <w:sz w:val="24"/>
+          <w:szCs w:val="24"/>
+        </w:rPr>
+      </w:pPr>
+    </w:p>
+    <w:p>
+      <w:pPr>
+        <w:rPr>
+          <w:rFonts w:ascii="Times New Roman" w:hAnsi="Times New Roman" w:cs="Times New Roman"/>
+          <w:sz w:val="24"/>
+          <w:szCs w:val="24"/>
+        </w:rPr>
+      </w:pPr>
+      <w:r>
+        <w:rPr>
+          <w:rFonts w:ascii="Times New Roman" w:hAnsi="Times New Roman" w:cs="Times New Roman"/>
+          <w:sz w:val="24"/>
+          <w:szCs w:val="24"/>
+        </w:rPr>
+        <w:lastRenderedPageBreak/>
+        <w:drawing>
+          <wp:inline distT="0" distB="0" distL="0" distR="0" wp14:anchorId="4E7ADFF9" wp14:editId="2257A1C6">
+            <wp:extent cx="5731510" cy="2651760"/>
+            <wp:effectExtent l="0" t="0" r="2540" b="0"/>
+            <wp:docPr id="1922321688" name="Picture 1"/>
+            <wp:cNvGraphicFramePr>
+              <a:graphicFrameLocks xmlns:a="http://schemas.openxmlformats.org/drawingml/2006/main" noChangeAspect="1"/>
+            </wp:cNvGraphicFramePr>
+            <a:graphic xmlns:a="http://schemas.openxmlformats.org/drawingml/2006/main">
+              <a:graphicData uri="http://schemas.openxmlformats.org/drawingml/2006/picture">
+                <pic:pic xmlns:pic="http://schemas.openxmlformats.org/drawingml/2006/picture">
+                  <pic:nvPicPr>
+                    <pic:cNvPr id="1922321688" name=""/>
+                    <pic:cNvPicPr/>
+                  </pic:nvPicPr>
+                  <pic:blipFill>
+                    <a:blip r:embed="rId23"/>
+                    <a:stretch>
+                      <a:fillRect/>
+                    </a:stretch>
+                  </pic:blipFill>
+                  <pic:spPr>
+                    <a:xfrm>
+                      <a:off x="0" y="0"/>
+                      <a:ext cx="5731510" cy="2651760"/>
+                    </a:xfrm>
+                    <a:prstGeom prst="rect">
+                      <a:avLst/>
+                    </a:prstGeom>
+                  </pic:spPr>
+                </pic:pic>
+              </a:graphicData>
+            </a:graphic>
+          </wp:inline>
+        </w:drawing>
+      </w:r>
+    </w:p>
+    <w:p>
+      <w:pPr>
+        <w:rPr>
+          <w:rFonts w:ascii="Times New Roman" w:hAnsi="Times New Roman" w:cs="Times New Roman"/>
+          <w:sz w:val="24"/>
+          <w:szCs w:val="24"/>
+        </w:rPr>
+      </w:pPr>
+    </w:p>
+    <w:p>
+      <w:pPr>
+        <w:ind w:firstLine="720"/>
+        <w:rPr>
+          <w:rFonts w:ascii="Times New Roman" w:hAnsi="Times New Roman" w:cs="Times New Roman"/>
+          <w:sz w:val="24"/>
+          <w:szCs w:val="24"/>
+        </w:rPr>
+      </w:pPr>
+    </w:p>
+    <w:p>
+      <w:pPr>
+        <w:ind w:firstLine="720"/>
+        <w:rPr>
+          <w:rFonts w:ascii="Times New Roman" w:hAnsi="Times New Roman" w:cs="Times New Roman"/>
+          <w:sz w:val="24"/>
+          <w:szCs w:val="24"/>
+        </w:rPr>
+      </w:pPr>
+      <w:r>
+        <w:rPr>
+          <w:rFonts w:ascii="Times New Roman" w:hAnsi="Times New Roman" w:cs="Times New Roman"/>
+          <w:sz w:val="24"/>
+          <w:szCs w:val="24"/>
+        </w:rPr>
+        <w:t>Best Practices</w:t>
+      </w:r>
+    </w:p>
+    <w:p>
+      <w:pPr>
+        <w:rPr>
+          <w:rFonts w:ascii="Times New Roman" w:hAnsi="Times New Roman" w:cs="Times New Roman"/>
+          <w:sz w:val="24"/>
+          <w:szCs w:val="24"/>
+        </w:rPr>
+      </w:pPr>
+      <w:r>
+        <w:rPr>
+          <w:rFonts w:ascii="Times New Roman" w:hAnsi="Times New Roman" w:cs="Times New Roman"/>
+          <w:sz w:val="24"/>
+          <w:szCs w:val="24"/>
+        </w:rPr>
+        <w:drawing>
+          <wp:inline distT="0" distB="0" distL="0" distR="0" wp14:anchorId="41C80B16" wp14:editId="5B6C3E90">
+            <wp:extent cx="5731510" cy="3731260"/>
+            <wp:effectExtent l="0" t="0" r="2540" b="2540"/>
+            <wp:docPr id="176805996" name="Picture 1"/>
+            <wp:cNvGraphicFramePr>
+              <a:graphicFrameLocks xmlns:a="http://schemas.openxmlformats.org/drawingml/2006/main" noChangeAspect="1"/>
+            </wp:cNvGraphicFramePr>
+            <a:graphic xmlns:a="http://schemas.openxmlformats.org/drawingml/2006/main">
+              <a:graphicData uri="http://schemas.openxmlformats.org/drawingml/2006/picture">
+                <pic:pic xmlns:pic="http://schemas.openxmlformats.org/drawingml/2006/picture">
+                  <pic:nvPicPr>
+                    <pic:cNvPr id="176805996" name=""/>
+                    <pic:cNvPicPr/>
+                  </pic:nvPicPr>
+                  <pic:blipFill>
+                    <a:blip r:embed="rId24"/>
+                    <a:stretch>
+                      <a:fillRect/>
+                    </a:stretch>
+                  </pic:blipFill>
+                  <pic:spPr>
+                    <a:xfrm>
+                      <a:off x="0" y="0"/>
+                      <a:ext cx="5731510" cy="3731260"/>
+                    </a:xfrm>
+                    <a:prstGeom prst="rect">
+                      <a:avLst/>
+                    </a:prstGeom>
+                  </pic:spPr>
+                </pic:pic>
+              </a:graphicData>
+            </a:graphic>
+          </wp:inline>
+        </w:drawing>
+      </w:r>
+    </w:p>
+    <w:p>
+      <w:pPr>
+        <w:rPr>
+          <w:rFonts w:ascii="Times New Roman" w:hAnsi="Times New Roman" w:cs="Times New Roman"/>
+          <w:sz w:val="24"/>
+          <w:szCs w:val="24"/>
+        </w:rPr>
+      </w:pPr>
+    </w:p>
+    <w:p>
+      <w:pPr>
+        <w:rPr>
+          <w:rFonts w:ascii="Times New Roman" w:hAnsi="Times New Roman" w:cs="Times New Roman"/>
+          <w:sz w:val="24"/>
+          <w:szCs w:val="24"/>
+        </w:rPr>
+      </w:pPr>
+    </w:p>
+    <w:p>
+      <w:pPr>
+        <w:rPr>
+          <w:rFonts w:ascii="Times New Roman" w:hAnsi="Times New Roman" w:cs="Times New Roman"/>
+          <w:sz w:val="24"/>
+          <w:szCs w:val="24"/>
+        </w:rPr>
+      </w:pPr>
+    </w:p>
+    <w:p>
+      <w:pPr>
+        <w:rPr>
+          <w:rFonts w:ascii="Times New Roman" w:hAnsi="Times New Roman" w:cs="Times New Roman"/>
+          <w:sz w:val="24"/>
+          <w:szCs w:val="24"/>
+        </w:rPr>
+      </w:pPr>
+    </w:p>
+    <w:p>
+      <w:pPr>
+        <w:rPr>
+          <w:rFonts w:ascii="Times New Roman" w:hAnsi="Times New Roman" w:cs="Times New Roman"/>
+          <w:sz w:val="24"/>
+          <w:szCs w:val="24"/>
+        </w:rPr>
+      </w:pPr>
+    </w:p>
+    <w:p>
+      <w:pPr>
+        <w:ind w:firstLine="720"/>
+        <w:rPr>
+          <w:rFonts w:ascii="Times New Roman" w:hAnsi="Times New Roman" w:cs="Times New Roman"/>
+          <w:sz w:val="24"/>
+          <w:szCs w:val="24"/>
+        </w:rPr>
+      </w:pPr>
+      <w:r>
+        <w:rPr>
+          <w:rFonts w:ascii="Times New Roman" w:hAnsi="Times New Roman" w:cs="Times New Roman"/>
+          <w:sz w:val="24"/>
+          <w:szCs w:val="24"/>
+        </w:rPr>
+        <w:lastRenderedPageBreak/>
+        <w:t>SEO</w:t>
+      </w:r>
+    </w:p>
+    <w:p>
+      <w:pPr>
+        <w:rPr>
+          <w:rFonts w:ascii="Times New Roman" w:hAnsi="Times New Roman" w:cs="Times New Roman"/>
+          <w:sz w:val="24"/>
+          <w:szCs w:val="24"/>
+        </w:rPr>
+      </w:pPr>
+      <w:r>
+        <w:rPr>
+          <w:rFonts w:ascii="Times New Roman" w:hAnsi="Times New Roman" w:cs="Times New Roman"/>
+          <w:sz w:val="24"/>
+          <w:szCs w:val="24"/>
+        </w:rPr>
+        <w:drawing>
+          <wp:inline distT="0" distB="0" distL="0" distR="0" wp14:anchorId="6A2F634F" wp14:editId="79F1FB81">
+            <wp:extent cx="5731510" cy="2787650"/>
+            <wp:effectExtent l="0" t="0" r="2540" b="0"/>
+            <wp:docPr id="837010025" name="Picture 1"/>
+            <wp:cNvGraphicFramePr>
+              <a:graphicFrameLocks xmlns:a="http://schemas.openxmlformats.org/drawingml/2006/main" noChangeAspect="1"/>
+            </wp:cNvGraphicFramePr>
+            <a:graphic xmlns:a="http://schemas.openxmlformats.org/drawingml/2006/main">
+              <a:graphicData uri="http://schemas.openxmlformats.org/drawingml/2006/picture">
+                <pic:pic xmlns:pic="http://schemas.openxmlformats.org/drawingml/2006/picture">
+                  <pic:nvPicPr>
+                    <pic:cNvPr id="837010025" name=""/>
+                    <pic:cNvPicPr/>
+                  </pic:nvPicPr>
+                  <pic:blipFill>
+                    <a:blip r:embed="rId25"/>
+                    <a:stretch>
+                      <a:fillRect/>
+                    </a:stretch>
+                  </pic:blipFill>
+                  <pic:spPr>
+                    <a:xfrm>
+                      <a:off x="0" y="0"/>
+                      <a:ext cx="5731510" cy="2787650"/>
+                    </a:xfrm>
+                    <a:prstGeom prst="rect">
+                      <a:avLst/>
+                    </a:prstGeom>
+                  </pic:spPr>
+                </pic:pic>
+              </a:graphicData>
+            </a:graphic>
+          </wp:inline>
+        </w:drawing>
+      </w:r>
+    </w:p>
+    <w:p>
+      <w:pPr>
+        <w:rPr>
+          <w:rFonts w:ascii="Times New Roman" w:hAnsi="Times New Roman" w:cs="Times New Roman"/>
+          <w:sz w:val="24"/>
+          <w:szCs w:val="24"/>
+        </w:rPr>
+      </w:pPr>
+    </w:p>
+    <w:p>
+      <w:pPr>
+        <w:rPr>
+          <w:rFonts w:ascii="Times New Roman" w:hAnsi="Times New Roman" w:cs="Times New Roman"/>
+          <w:sz w:val="24"/>
+          <w:szCs w:val="24"/>
+        </w:rPr>
+      </w:pPr>
+    </w:p>
+    <w:p>
+      <w:pPr>
+        <w:rPr>
+          <w:rFonts w:ascii="Times New Roman" w:hAnsi="Times New Roman" w:cs="Times New Roman"/>
+          <w:sz w:val="24"/>
+          <w:szCs w:val="24"/>
+        </w:rPr>
+      </w:pPr>
+    </w:p>
+    <w:p>
+      <w:pPr>
+        <w:ind w:firstLine="720"/>
+        <w:rPr>
+          <w:rFonts w:ascii="Times New Roman" w:hAnsi="Times New Roman" w:cs="Times New Roman"/>
+          <w:sz w:val="24"/>
+          <w:szCs w:val="24"/>
+        </w:rPr>
+      </w:pPr>
+      <w:r>
+        <w:rPr>
+          <w:rFonts w:ascii="Times New Roman" w:hAnsi="Times New Roman" w:cs="Times New Roman"/>
+          <w:sz w:val="24"/>
+          <w:szCs w:val="24"/>
+        </w:rPr>
+        <w:t>PWA</w:t>
+      </w:r>
+    </w:p>
+    <w:p>
+      <w:pPr>
+        <w:rPr>
+          <w:rFonts w:ascii="Times New Roman" w:hAnsi="Times New Roman" w:cs="Times New Roman"/>
+          <w:sz w:val="24"/>
+          <w:szCs w:val="24"/>
+        </w:rPr>
+      </w:pPr>
+      <w:r>
+        <w:rPr>
+          <w:rFonts w:ascii="Times New Roman" w:hAnsi="Times New Roman" w:cs="Times New Roman"/>
+          <w:sz w:val="24"/>
+          <w:szCs w:val="24"/>
+        </w:rPr>
+        <w:drawing>
+          <wp:inline distT="0" distB="0" distL="0" distR="0" wp14:anchorId="40EDA469" wp14:editId="5B042EF6">
+            <wp:extent cx="5731510" cy="4126865"/>
+            <wp:effectExtent l="0" t="0" r="2540" b="6985"/>
+            <wp:docPr id="1051431292" name="Picture 1"/>
+            <wp:cNvGraphicFramePr>
+              <a:graphicFrameLocks xmlns:a="http://schemas.openxmlformats.org/drawingml/2006/main" noChangeAspect="1"/>
+            </wp:cNvGraphicFramePr>
+            <a:graphic xmlns:a="http://schemas.openxmlformats.org/drawingml/2006/main">
+              <a:graphicData uri="http://schemas.openxmlformats.org/drawingml/2006/picture">
+                <pic:pic xmlns:pic="http://schemas.openxmlformats.org/drawingml/2006/picture">
+                  <pic:nvPicPr>
+                    <pic:cNvPr id="1051431292" name=""/>
+                    <pic:cNvPicPr/>
+                  </pic:nvPicPr>
+                  <pic:blipFill>
+                    <a:blip r:embed="rId26"/>
+                    <a:stretch>
+                      <a:fillRect/>
+                    </a:stretch>
+                  </pic:blipFill>
+                  <pic:spPr>
+                    <a:xfrm>
+                      <a:off x="0" y="0"/>
+                      <a:ext cx="5731510" cy="4126865"/>
                     </a:xfrm>
                     <a:prstGeom prst="rect">
                       <a:avLst/>

</xml_diff>